<commit_message>
PRATICAL:2(working with remote repositiry)
</commit_message>
<xml_diff>
--- a/ARSH KUMAR'S GIT PROJECT FILE.docx
+++ b/ARSH KUMAR'S GIT PROJECT FILE.docx
@@ -116,6 +116,30 @@
           <w:u w:val="single"/>
         </w:rPr>
         <w:t>)</w:t>
+      </w:r>
+    </w:p>
+    <w:p>
+      <w:pPr>
+        <w:jc w:val="center"/>
+        <w:rPr>
+          <w:rFonts w:ascii="Arial Rounded MT Bold" w:hAnsi="Arial Rounded MT Bold"/>
+          <w:b/>
+          <w:bCs/>
+          <w:sz w:val="36"/>
+          <w:szCs w:val="36"/>
+          <w:u w:val="single"/>
+        </w:rPr>
+      </w:pPr>
+      <w:r>
+        <w:rPr>
+          <w:rFonts w:ascii="Arial Rounded MT Bold" w:hAnsi="Arial Rounded MT Bold"/>
+          <w:b/>
+          <w:bCs/>
+          <w:sz w:val="36"/>
+          <w:szCs w:val="36"/>
+          <w:u w:val="single"/>
+        </w:rPr>
+        <w:t>PRACTICAL-1</w:t>
       </w:r>
     </w:p>
     <w:p>
@@ -2876,9 +2900,473 @@
     </w:p>
     <w:p>
       <w:pPr>
-        <w:pStyle w:val="ListParagraph"/>
-        <w:rPr>
-          <w:rFonts w:cstheme="minorHAnsi"/>
+        <w:rPr>
+          <w:rFonts w:cstheme="minorHAnsi"/>
+          <w:sz w:val="40"/>
+          <w:szCs w:val="40"/>
+        </w:rPr>
+      </w:pPr>
+    </w:p>
+    <w:p>
+      <w:pPr>
+        <w:rPr>
+          <w:rFonts w:cstheme="minorHAnsi"/>
+          <w:sz w:val="40"/>
+          <w:szCs w:val="40"/>
+        </w:rPr>
+      </w:pPr>
+      <w:r>
+        <w:rPr>
+          <w:rFonts w:cstheme="minorHAnsi"/>
+          <w:sz w:val="40"/>
+          <w:szCs w:val="40"/>
+        </w:rPr>
+        <w:br w:type="page"/>
+      </w:r>
+    </w:p>
+    <w:p>
+      <w:pPr>
+        <w:pStyle w:val="ListParagraph"/>
+        <w:tabs>
+          <w:tab w:val="left" w:pos="5687"/>
+        </w:tabs>
+        <w:rPr>
+          <w:rFonts w:ascii="Arial Rounded MT Bold" w:hAnsi="Arial Rounded MT Bold" w:cstheme="minorHAnsi"/>
+          <w:sz w:val="40"/>
+          <w:szCs w:val="40"/>
+          <w:u w:val="single"/>
+        </w:rPr>
+      </w:pPr>
+      <w:r>
+        <w:rPr>
+          <w:rFonts w:ascii="Arial Rounded MT Bold" w:hAnsi="Arial Rounded MT Bold" w:cstheme="minorHAnsi"/>
+          <w:sz w:val="40"/>
+          <w:szCs w:val="40"/>
+        </w:rPr>
+        <w:lastRenderedPageBreak/>
+        <w:t xml:space="preserve">                    </w:t>
+      </w:r>
+      <w:r>
+        <w:rPr>
+          <w:rFonts w:ascii="Arial Rounded MT Bold" w:hAnsi="Arial Rounded MT Bold" w:cstheme="minorHAnsi"/>
+          <w:sz w:val="40"/>
+          <w:szCs w:val="40"/>
+          <w:u w:val="single"/>
+        </w:rPr>
+        <w:t>PRATICAL-2</w:t>
+      </w:r>
+    </w:p>
+    <w:p>
+      <w:pPr>
+        <w:pStyle w:val="ListParagraph"/>
+        <w:tabs>
+          <w:tab w:val="left" w:pos="5687"/>
+        </w:tabs>
+        <w:rPr>
+          <w:rFonts w:ascii="Arial Rounded MT Bold" w:hAnsi="Arial Rounded MT Bold" w:cstheme="minorHAnsi"/>
+          <w:sz w:val="40"/>
+          <w:szCs w:val="40"/>
+        </w:rPr>
+      </w:pPr>
+    </w:p>
+    <w:p>
+      <w:pPr>
+        <w:pStyle w:val="ListParagraph"/>
+        <w:tabs>
+          <w:tab w:val="left" w:pos="5687"/>
+        </w:tabs>
+        <w:rPr>
+          <w:rFonts w:ascii="Arial Rounded MT Bold" w:hAnsi="Arial Rounded MT Bold" w:cstheme="minorHAnsi"/>
+          <w:sz w:val="40"/>
+          <w:szCs w:val="40"/>
+          <w:u w:val="single"/>
+        </w:rPr>
+      </w:pPr>
+      <w:r>
+        <w:rPr>
+          <w:rFonts w:ascii="Arial Rounded MT Bold" w:hAnsi="Arial Rounded MT Bold" w:cstheme="minorHAnsi"/>
+          <w:sz w:val="40"/>
+          <w:szCs w:val="40"/>
+          <w:u w:val="single"/>
+        </w:rPr>
+        <w:t>Working with remote repositories</w:t>
+      </w:r>
+    </w:p>
+    <w:p>
+      <w:pPr>
+        <w:pStyle w:val="ListParagraph"/>
+        <w:tabs>
+          <w:tab w:val="left" w:pos="5687"/>
+        </w:tabs>
+        <w:rPr>
+          <w:rFonts w:ascii="Arial Rounded MT Bold" w:hAnsi="Arial Rounded MT Bold" w:cstheme="minorHAnsi"/>
+          <w:sz w:val="40"/>
+          <w:szCs w:val="40"/>
+          <w:u w:val="single"/>
+        </w:rPr>
+      </w:pPr>
+    </w:p>
+    <w:p>
+      <w:pPr>
+        <w:pStyle w:val="ListParagraph"/>
+        <w:tabs>
+          <w:tab w:val="left" w:pos="5687"/>
+        </w:tabs>
+        <w:rPr>
+          <w:rFonts w:ascii="Arial Rounded MT Bold" w:hAnsi="Arial Rounded MT Bold" w:cstheme="minorHAnsi"/>
+          <w:sz w:val="40"/>
+          <w:szCs w:val="40"/>
+          <w:u w:val="single"/>
+        </w:rPr>
+      </w:pPr>
+    </w:p>
+    <w:p>
+      <w:pPr>
+        <w:pStyle w:val="Heading2"/>
+        <w:numPr>
+          <w:ilvl w:val="0"/>
+          <w:numId w:val="0"/>
+        </w:numPr>
+        <w:rPr>
+          <w:rFonts w:asciiTheme="minorHAnsi" w:hAnsiTheme="minorHAnsi" w:cstheme="minorHAnsi"/>
+          <w:color w:val="000000" w:themeColor="text1"/>
+          <w:sz w:val="40"/>
+          <w:szCs w:val="40"/>
+        </w:rPr>
+      </w:pPr>
+      <w:proofErr w:type="gramStart"/>
+      <w:r>
+        <w:rPr>
+          <w:rFonts w:asciiTheme="minorHAnsi" w:hAnsiTheme="minorHAnsi" w:cstheme="minorHAnsi"/>
+          <w:color w:val="000000" w:themeColor="text1"/>
+          <w:sz w:val="40"/>
+          <w:szCs w:val="40"/>
+        </w:rPr>
+        <w:t>First</w:t>
+      </w:r>
+      <w:proofErr w:type="gramEnd"/>
+      <w:r>
+        <w:rPr>
+          <w:rFonts w:asciiTheme="minorHAnsi" w:hAnsiTheme="minorHAnsi" w:cstheme="minorHAnsi"/>
+          <w:color w:val="000000" w:themeColor="text1"/>
+          <w:sz w:val="40"/>
+          <w:szCs w:val="40"/>
+        </w:rPr>
+        <w:t xml:space="preserve"> we have to create a new repository on git hub. for new making a repository open your git hub account then click on plus button then click on new repository.</w:t>
+      </w:r>
+    </w:p>
+    <w:p>
+      <w:r>
+        <w:rPr>
+          <w:noProof/>
+        </w:rPr>
+        <w:drawing>
+          <wp:inline distT="0" distB="0" distL="0" distR="0" wp14:anchorId="4F88F515" wp14:editId="098442D0">
+            <wp:extent cx="5731510" cy="3223895"/>
+            <wp:effectExtent l="0" t="0" r="2540" b="0"/>
+            <wp:docPr id="2" name="Picture 2"/>
+            <wp:cNvGraphicFramePr>
+              <a:graphicFrameLocks xmlns:a="http://schemas.openxmlformats.org/drawingml/2006/main" noChangeAspect="1"/>
+            </wp:cNvGraphicFramePr>
+            <a:graphic xmlns:a="http://schemas.openxmlformats.org/drawingml/2006/main">
+              <a:graphicData uri="http://schemas.openxmlformats.org/drawingml/2006/picture">
+                <pic:pic xmlns:pic="http://schemas.openxmlformats.org/drawingml/2006/picture">
+                  <pic:nvPicPr>
+                    <pic:cNvPr id="1" name=""/>
+                    <pic:cNvPicPr/>
+                  </pic:nvPicPr>
+                  <pic:blipFill>
+                    <a:blip r:embed="rId26"/>
+                    <a:stretch>
+                      <a:fillRect/>
+                    </a:stretch>
+                  </pic:blipFill>
+                  <pic:spPr>
+                    <a:xfrm>
+                      <a:off x="0" y="0"/>
+                      <a:ext cx="5731510" cy="3223895"/>
+                    </a:xfrm>
+                    <a:prstGeom prst="rect">
+                      <a:avLst/>
+                    </a:prstGeom>
+                  </pic:spPr>
+                </pic:pic>
+              </a:graphicData>
+            </a:graphic>
+          </wp:inline>
+        </w:drawing>
+      </w:r>
+    </w:p>
+    <w:p>
+      <w:pPr>
+        <w:rPr>
+          <w:sz w:val="40"/>
+          <w:szCs w:val="40"/>
+        </w:rPr>
+      </w:pPr>
+      <w:r>
+        <w:rPr>
+          <w:sz w:val="40"/>
+          <w:szCs w:val="40"/>
+        </w:rPr>
+        <w:t>Fill the repository name that you want name it.</w:t>
+      </w:r>
+    </w:p>
+    <w:p>
+      <w:pPr>
+        <w:rPr>
+          <w:sz w:val="40"/>
+          <w:szCs w:val="40"/>
+        </w:rPr>
+      </w:pPr>
+      <w:r>
+        <w:rPr>
+          <w:sz w:val="40"/>
+          <w:szCs w:val="40"/>
+        </w:rPr>
+        <w:t>After doing this git hub create repository for you then copy the link.</w:t>
+      </w:r>
+    </w:p>
+    <w:p>
+      <w:pPr>
+        <w:pStyle w:val="ListParagraph"/>
+        <w:numPr>
+          <w:ilvl w:val="0"/>
+          <w:numId w:val="13"/>
+        </w:numPr>
+        <w:rPr>
+          <w:u w:val="single"/>
+        </w:rPr>
+      </w:pPr>
+      <w:r>
+        <w:rPr>
+          <w:sz w:val="40"/>
+          <w:szCs w:val="40"/>
+          <w:u w:val="single"/>
+        </w:rPr>
+        <w:t>Git remote</w:t>
+      </w:r>
+      <w:r>
+        <w:rPr>
+          <w:sz w:val="40"/>
+          <w:szCs w:val="40"/>
+          <w:u w:val="single"/>
+        </w:rPr>
+        <w:t xml:space="preserve"> add origin https link:</w:t>
+      </w:r>
+    </w:p>
+    <w:p>
+      <w:pPr>
+        <w:pStyle w:val="ListParagraph"/>
+        <w:ind w:left="360"/>
+        <w:rPr>
+          <w:sz w:val="40"/>
+          <w:szCs w:val="40"/>
+        </w:rPr>
+      </w:pPr>
+      <w:r>
+        <w:rPr>
+          <w:sz w:val="40"/>
+          <w:szCs w:val="40"/>
+        </w:rPr>
+        <w:t xml:space="preserve">It git command used to add repositories into git </w:t>
+      </w:r>
+      <w:proofErr w:type="gramStart"/>
+      <w:r>
+        <w:rPr>
+          <w:sz w:val="40"/>
+          <w:szCs w:val="40"/>
+        </w:rPr>
+        <w:t>hub .</w:t>
+      </w:r>
+      <w:proofErr w:type="gramEnd"/>
+    </w:p>
+    <w:p>
+      <w:pPr>
+        <w:pStyle w:val="ListParagraph"/>
+        <w:ind w:left="360"/>
+        <w:rPr>
+          <w:sz w:val="40"/>
+          <w:szCs w:val="40"/>
+        </w:rPr>
+      </w:pPr>
+    </w:p>
+    <w:p>
+      <w:pPr>
+        <w:pStyle w:val="ListParagraph"/>
+        <w:ind w:left="360"/>
+        <w:rPr>
+          <w:sz w:val="40"/>
+          <w:szCs w:val="40"/>
+        </w:rPr>
+      </w:pPr>
+      <w:r>
+        <w:rPr>
+          <w:noProof/>
+          <w:sz w:val="40"/>
+          <w:szCs w:val="40"/>
+        </w:rPr>
+        <w:lastRenderedPageBreak/>
+        <w:drawing>
+          <wp:inline distT="0" distB="0" distL="0" distR="0" wp14:anchorId="03317730" wp14:editId="44F9F94B">
+            <wp:extent cx="5731510" cy="3039745"/>
+            <wp:effectExtent l="0" t="0" r="2540" b="8255"/>
+            <wp:docPr id="3" name="Picture 3" descr="MINGW64:/c/Users/91987/Desktop/Git"/>
+            <wp:cNvGraphicFramePr>
+              <a:graphicFrameLocks xmlns:a="http://schemas.openxmlformats.org/drawingml/2006/main" noChangeAspect="1"/>
+            </wp:cNvGraphicFramePr>
+            <a:graphic xmlns:a="http://schemas.openxmlformats.org/drawingml/2006/main">
+              <a:graphicData uri="http://schemas.openxmlformats.org/drawingml/2006/picture">
+                <pic:pic xmlns:pic="http://schemas.openxmlformats.org/drawingml/2006/picture">
+                  <pic:nvPicPr>
+                    <pic:cNvPr id="3" name="Picture 3" descr="MINGW64:/c/Users/91987/Desktop/Git"/>
+                    <pic:cNvPicPr/>
+                  </pic:nvPicPr>
+                  <pic:blipFill>
+                    <a:blip r:embed="rId27" cstate="print">
+                      <a:extLst>
+                        <a:ext uri="{28A0092B-C50C-407E-A947-70E740481C1C}">
+                          <a14:useLocalDpi xmlns:a14="http://schemas.microsoft.com/office/drawing/2010/main" val="0"/>
+                        </a:ext>
+                      </a:extLst>
+                    </a:blip>
+                    <a:stretch>
+                      <a:fillRect/>
+                    </a:stretch>
+                  </pic:blipFill>
+                  <pic:spPr>
+                    <a:xfrm>
+                      <a:off x="0" y="0"/>
+                      <a:ext cx="5731510" cy="3039745"/>
+                    </a:xfrm>
+                    <a:prstGeom prst="rect">
+                      <a:avLst/>
+                    </a:prstGeom>
+                  </pic:spPr>
+                </pic:pic>
+              </a:graphicData>
+            </a:graphic>
+          </wp:inline>
+        </w:drawing>
+      </w:r>
+    </w:p>
+    <w:p/>
+    <w:p>
+      <w:pPr>
+        <w:pStyle w:val="ListParagraph"/>
+        <w:numPr>
+          <w:ilvl w:val="0"/>
+          <w:numId w:val="1"/>
+        </w:numPr>
+        <w:rPr>
+          <w:sz w:val="40"/>
+          <w:szCs w:val="40"/>
+          <w:u w:val="single"/>
+        </w:rPr>
+      </w:pPr>
+      <w:r>
+        <w:rPr>
+          <w:sz w:val="40"/>
+          <w:szCs w:val="40"/>
+        </w:rPr>
+        <w:t xml:space="preserve"> </w:t>
+      </w:r>
+      <w:r>
+        <w:rPr>
+          <w:sz w:val="40"/>
+          <w:szCs w:val="40"/>
+          <w:u w:val="single"/>
+        </w:rPr>
+        <w:t>Git push -u origin master</w:t>
+      </w:r>
+      <w:r>
+        <w:rPr>
+          <w:sz w:val="40"/>
+          <w:szCs w:val="40"/>
+          <w:u w:val="single"/>
+        </w:rPr>
+        <w:t>:</w:t>
+      </w:r>
+    </w:p>
+    <w:p>
+      <w:pPr>
+        <w:pStyle w:val="ListParagraph"/>
+        <w:rPr>
+          <w:sz w:val="40"/>
+          <w:szCs w:val="40"/>
+        </w:rPr>
+      </w:pPr>
+      <w:r>
+        <w:rPr>
+          <w:sz w:val="40"/>
+          <w:szCs w:val="40"/>
+        </w:rPr>
+        <w:t>It is git command used for push all files to git hub.</w:t>
+      </w:r>
+    </w:p>
+    <w:p>
+      <w:pPr>
+        <w:pStyle w:val="ListParagraph"/>
+        <w:rPr>
+          <w:sz w:val="40"/>
+          <w:szCs w:val="40"/>
+          <w:u w:val="single"/>
+        </w:rPr>
+      </w:pPr>
+      <w:r>
+        <w:rPr>
+          <w:noProof/>
+          <w:sz w:val="40"/>
+          <w:szCs w:val="40"/>
+          <w:u w:val="single"/>
+        </w:rPr>
+        <w:drawing>
+          <wp:inline distT="0" distB="0" distL="0" distR="0" wp14:anchorId="15515A4C" wp14:editId="2532A88E">
+            <wp:extent cx="5731510" cy="3039745"/>
+            <wp:effectExtent l="0" t="0" r="2540" b="8255"/>
+            <wp:docPr id="5" name="Picture 5" descr="MINGW64:/c/Users/91987/Desktop/Git"/>
+            <wp:cNvGraphicFramePr>
+              <a:graphicFrameLocks xmlns:a="http://schemas.openxmlformats.org/drawingml/2006/main" noChangeAspect="1"/>
+            </wp:cNvGraphicFramePr>
+            <a:graphic xmlns:a="http://schemas.openxmlformats.org/drawingml/2006/main">
+              <a:graphicData uri="http://schemas.openxmlformats.org/drawingml/2006/picture">
+                <pic:pic xmlns:pic="http://schemas.openxmlformats.org/drawingml/2006/picture">
+                  <pic:nvPicPr>
+                    <pic:cNvPr id="5" name="Picture 5" descr="MINGW64:/c/Users/91987/Desktop/Git"/>
+                    <pic:cNvPicPr/>
+                  </pic:nvPicPr>
+                  <pic:blipFill>
+                    <a:blip r:embed="rId28" cstate="print">
+                      <a:extLst>
+                        <a:ext uri="{28A0092B-C50C-407E-A947-70E740481C1C}">
+                          <a14:useLocalDpi xmlns:a14="http://schemas.microsoft.com/office/drawing/2010/main" val="0"/>
+                        </a:ext>
+                      </a:extLst>
+                    </a:blip>
+                    <a:stretch>
+                      <a:fillRect/>
+                    </a:stretch>
+                  </pic:blipFill>
+                  <pic:spPr>
+                    <a:xfrm>
+                      <a:off x="0" y="0"/>
+                      <a:ext cx="5731510" cy="3039745"/>
+                    </a:xfrm>
+                    <a:prstGeom prst="rect">
+                      <a:avLst/>
+                    </a:prstGeom>
+                  </pic:spPr>
+                </pic:pic>
+              </a:graphicData>
+            </a:graphic>
+          </wp:inline>
+        </w:drawing>
+      </w:r>
+    </w:p>
+    <w:p>
+      <w:pPr>
+        <w:pStyle w:val="ListParagraph"/>
+        <w:rPr>
           <w:sz w:val="40"/>
           <w:szCs w:val="40"/>
         </w:rPr>
@@ -2947,6 +3435,345 @@
 <file path=word/numbering.xml><?xml version="1.0" encoding="utf-8"?>
 <w:numbering xmlns:wpc="http://schemas.microsoft.com/office/word/2010/wordprocessingCanvas" xmlns:cx="http://schemas.microsoft.com/office/drawing/2014/chartex" xmlns:cx1="http://schemas.microsoft.com/office/drawing/2015/9/8/chartex" xmlns:cx2="http://schemas.microsoft.com/office/drawing/2015/10/21/chartex" xmlns:cx3="http://schemas.microsoft.com/office/drawing/2016/5/9/chartex" xmlns:cx4="http://schemas.microsoft.com/office/drawing/2016/5/10/chartex" xmlns:cx5="http://schemas.microsoft.com/office/drawing/2016/5/11/chartex" xmlns:cx6="http://schemas.microsoft.com/office/drawing/2016/5/12/chartex" xmlns:cx7="http://schemas.microsoft.com/office/drawing/2016/5/13/chartex" xmlns:cx8="http://schemas.microsoft.com/office/drawing/2016/5/14/chartex" xmlns:mc="http://schemas.openxmlformats.org/markup-compatibility/2006" xmlns:aink="http://schemas.microsoft.com/office/drawing/2016/ink" xmlns:am3d="http://schemas.microsoft.com/office/drawing/2017/model3d" xmlns:o="urn:schemas-microsoft-com:office:office" xmlns:r="http://schemas.openxmlformats.org/officeDocument/2006/relationships" xmlns:m="http://schemas.openxmlformats.org/officeDocument/2006/math" xmlns:v="urn:schemas-microsoft-com:vml" xmlns:wp14="http://schemas.microsoft.com/office/word/2010/wordprocessingDrawing" xmlns:wp="http://schemas.openxmlformats.org/drawingml/2006/wordprocessingDrawing" xmlns:w10="urn:schemas-microsoft-com:office:word" xmlns:w="http://schemas.openxmlformats.org/wordprocessingml/2006/main" xmlns:w14="http://schemas.microsoft.com/office/word/2010/wordml" xmlns:w15="http://schemas.microsoft.com/office/word/2012/wordml" xmlns:w16cex="http://schemas.microsoft.com/office/word/2018/wordml/cex" xmlns:w16cid="http://schemas.microsoft.com/office/word/2016/wordml/cid" xmlns:w16="http://schemas.microsoft.com/office/word/2018/wordml" xmlns:w16sdtdh="http://schemas.microsoft.com/office/word/2020/wordml/sdtdatahash" xmlns:w16se="http://schemas.microsoft.com/office/word/2015/wordml/symex" xmlns:wpg="http://schemas.microsoft.com/office/word/2010/wordprocessingGroup" xmlns:wpi="http://schemas.microsoft.com/office/word/2010/wordprocessingInk" xmlns:wne="http://schemas.microsoft.com/office/word/2006/wordml" xmlns:wps="http://schemas.microsoft.com/office/word/2010/wordprocessingShape" mc:Ignorable="w14 w15 w16se w16cid w16 w16cex w16sdtdh wp14">
   <w:abstractNum w:abstractNumId="0" w15:restartNumberingAfterBreak="0">
+    <w:nsid w:val="00C52A39"/>
+    <w:multiLevelType w:val="multilevel"/>
+    <w:tmpl w:val="40090021"/>
+    <w:lvl w:ilvl="0">
+      <w:start w:val="1"/>
+      <w:numFmt w:val="bullet"/>
+      <w:lvlText w:val=""/>
+      <w:lvlJc w:val="left"/>
+      <w:pPr>
+        <w:ind w:left="360" w:hanging="360"/>
+      </w:pPr>
+      <w:rPr>
+        <w:rFonts w:ascii="Wingdings" w:hAnsi="Wingdings" w:hint="default"/>
+      </w:rPr>
+    </w:lvl>
+    <w:lvl w:ilvl="1">
+      <w:start w:val="1"/>
+      <w:numFmt w:val="bullet"/>
+      <w:lvlText w:val=""/>
+      <w:lvlJc w:val="left"/>
+      <w:pPr>
+        <w:ind w:left="720" w:hanging="360"/>
+      </w:pPr>
+      <w:rPr>
+        <w:rFonts w:ascii="Wingdings" w:hAnsi="Wingdings" w:hint="default"/>
+      </w:rPr>
+    </w:lvl>
+    <w:lvl w:ilvl="2">
+      <w:start w:val="1"/>
+      <w:numFmt w:val="bullet"/>
+      <w:lvlText w:val=""/>
+      <w:lvlJc w:val="left"/>
+      <w:pPr>
+        <w:ind w:left="1080" w:hanging="360"/>
+      </w:pPr>
+      <w:rPr>
+        <w:rFonts w:ascii="Wingdings" w:hAnsi="Wingdings" w:hint="default"/>
+      </w:rPr>
+    </w:lvl>
+    <w:lvl w:ilvl="3">
+      <w:start w:val="1"/>
+      <w:numFmt w:val="bullet"/>
+      <w:lvlText w:val=""/>
+      <w:lvlJc w:val="left"/>
+      <w:pPr>
+        <w:ind w:left="1440" w:hanging="360"/>
+      </w:pPr>
+      <w:rPr>
+        <w:rFonts w:ascii="Symbol" w:hAnsi="Symbol" w:hint="default"/>
+      </w:rPr>
+    </w:lvl>
+    <w:lvl w:ilvl="4">
+      <w:start w:val="1"/>
+      <w:numFmt w:val="bullet"/>
+      <w:lvlText w:val=""/>
+      <w:lvlJc w:val="left"/>
+      <w:pPr>
+        <w:ind w:left="1800" w:hanging="360"/>
+      </w:pPr>
+      <w:rPr>
+        <w:rFonts w:ascii="Symbol" w:hAnsi="Symbol" w:hint="default"/>
+      </w:rPr>
+    </w:lvl>
+    <w:lvl w:ilvl="5">
+      <w:start w:val="1"/>
+      <w:numFmt w:val="bullet"/>
+      <w:lvlText w:val=""/>
+      <w:lvlJc w:val="left"/>
+      <w:pPr>
+        <w:ind w:left="2160" w:hanging="360"/>
+      </w:pPr>
+      <w:rPr>
+        <w:rFonts w:ascii="Wingdings" w:hAnsi="Wingdings" w:hint="default"/>
+      </w:rPr>
+    </w:lvl>
+    <w:lvl w:ilvl="6">
+      <w:start w:val="1"/>
+      <w:numFmt w:val="bullet"/>
+      <w:lvlText w:val=""/>
+      <w:lvlJc w:val="left"/>
+      <w:pPr>
+        <w:ind w:left="2520" w:hanging="360"/>
+      </w:pPr>
+      <w:rPr>
+        <w:rFonts w:ascii="Wingdings" w:hAnsi="Wingdings" w:hint="default"/>
+      </w:rPr>
+    </w:lvl>
+    <w:lvl w:ilvl="7">
+      <w:start w:val="1"/>
+      <w:numFmt w:val="bullet"/>
+      <w:lvlText w:val=""/>
+      <w:lvlJc w:val="left"/>
+      <w:pPr>
+        <w:ind w:left="2880" w:hanging="360"/>
+      </w:pPr>
+      <w:rPr>
+        <w:rFonts w:ascii="Symbol" w:hAnsi="Symbol" w:hint="default"/>
+      </w:rPr>
+    </w:lvl>
+    <w:lvl w:ilvl="8">
+      <w:start w:val="1"/>
+      <w:numFmt w:val="bullet"/>
+      <w:lvlText w:val=""/>
+      <w:lvlJc w:val="left"/>
+      <w:pPr>
+        <w:ind w:left="3240" w:hanging="360"/>
+      </w:pPr>
+      <w:rPr>
+        <w:rFonts w:ascii="Symbol" w:hAnsi="Symbol" w:hint="default"/>
+      </w:rPr>
+    </w:lvl>
+  </w:abstractNum>
+  <w:abstractNum w:abstractNumId="1" w15:restartNumberingAfterBreak="0">
+    <w:nsid w:val="029A707F"/>
+    <w:multiLevelType w:val="multilevel"/>
+    <w:tmpl w:val="40090021"/>
+    <w:lvl w:ilvl="0">
+      <w:start w:val="1"/>
+      <w:numFmt w:val="bullet"/>
+      <w:lvlText w:val=""/>
+      <w:lvlJc w:val="left"/>
+      <w:pPr>
+        <w:ind w:left="360" w:hanging="360"/>
+      </w:pPr>
+      <w:rPr>
+        <w:rFonts w:ascii="Wingdings" w:hAnsi="Wingdings" w:hint="default"/>
+      </w:rPr>
+    </w:lvl>
+    <w:lvl w:ilvl="1">
+      <w:start w:val="1"/>
+      <w:numFmt w:val="bullet"/>
+      <w:lvlText w:val=""/>
+      <w:lvlJc w:val="left"/>
+      <w:pPr>
+        <w:ind w:left="720" w:hanging="360"/>
+      </w:pPr>
+      <w:rPr>
+        <w:rFonts w:ascii="Wingdings" w:hAnsi="Wingdings" w:hint="default"/>
+      </w:rPr>
+    </w:lvl>
+    <w:lvl w:ilvl="2">
+      <w:start w:val="1"/>
+      <w:numFmt w:val="bullet"/>
+      <w:lvlText w:val=""/>
+      <w:lvlJc w:val="left"/>
+      <w:pPr>
+        <w:ind w:left="1080" w:hanging="360"/>
+      </w:pPr>
+      <w:rPr>
+        <w:rFonts w:ascii="Wingdings" w:hAnsi="Wingdings" w:hint="default"/>
+      </w:rPr>
+    </w:lvl>
+    <w:lvl w:ilvl="3">
+      <w:start w:val="1"/>
+      <w:numFmt w:val="bullet"/>
+      <w:lvlText w:val=""/>
+      <w:lvlJc w:val="left"/>
+      <w:pPr>
+        <w:ind w:left="1440" w:hanging="360"/>
+      </w:pPr>
+      <w:rPr>
+        <w:rFonts w:ascii="Symbol" w:hAnsi="Symbol" w:hint="default"/>
+      </w:rPr>
+    </w:lvl>
+    <w:lvl w:ilvl="4">
+      <w:start w:val="1"/>
+      <w:numFmt w:val="bullet"/>
+      <w:lvlText w:val=""/>
+      <w:lvlJc w:val="left"/>
+      <w:pPr>
+        <w:ind w:left="1800" w:hanging="360"/>
+      </w:pPr>
+      <w:rPr>
+        <w:rFonts w:ascii="Symbol" w:hAnsi="Symbol" w:hint="default"/>
+      </w:rPr>
+    </w:lvl>
+    <w:lvl w:ilvl="5">
+      <w:start w:val="1"/>
+      <w:numFmt w:val="bullet"/>
+      <w:lvlText w:val=""/>
+      <w:lvlJc w:val="left"/>
+      <w:pPr>
+        <w:ind w:left="2160" w:hanging="360"/>
+      </w:pPr>
+      <w:rPr>
+        <w:rFonts w:ascii="Wingdings" w:hAnsi="Wingdings" w:hint="default"/>
+      </w:rPr>
+    </w:lvl>
+    <w:lvl w:ilvl="6">
+      <w:start w:val="1"/>
+      <w:numFmt w:val="bullet"/>
+      <w:lvlText w:val=""/>
+      <w:lvlJc w:val="left"/>
+      <w:pPr>
+        <w:ind w:left="2520" w:hanging="360"/>
+      </w:pPr>
+      <w:rPr>
+        <w:rFonts w:ascii="Wingdings" w:hAnsi="Wingdings" w:hint="default"/>
+      </w:rPr>
+    </w:lvl>
+    <w:lvl w:ilvl="7">
+      <w:start w:val="1"/>
+      <w:numFmt w:val="bullet"/>
+      <w:lvlText w:val=""/>
+      <w:lvlJc w:val="left"/>
+      <w:pPr>
+        <w:ind w:left="2880" w:hanging="360"/>
+      </w:pPr>
+      <w:rPr>
+        <w:rFonts w:ascii="Symbol" w:hAnsi="Symbol" w:hint="default"/>
+      </w:rPr>
+    </w:lvl>
+    <w:lvl w:ilvl="8">
+      <w:start w:val="1"/>
+      <w:numFmt w:val="bullet"/>
+      <w:lvlText w:val=""/>
+      <w:lvlJc w:val="left"/>
+      <w:pPr>
+        <w:ind w:left="3240" w:hanging="360"/>
+      </w:pPr>
+      <w:rPr>
+        <w:rFonts w:ascii="Symbol" w:hAnsi="Symbol" w:hint="default"/>
+      </w:rPr>
+    </w:lvl>
+  </w:abstractNum>
+  <w:abstractNum w:abstractNumId="2" w15:restartNumberingAfterBreak="0">
+    <w:nsid w:val="03E62E65"/>
+    <w:multiLevelType w:val="multilevel"/>
+    <w:tmpl w:val="40090021"/>
+    <w:lvl w:ilvl="0">
+      <w:start w:val="1"/>
+      <w:numFmt w:val="bullet"/>
+      <w:lvlText w:val=""/>
+      <w:lvlJc w:val="left"/>
+      <w:pPr>
+        <w:ind w:left="360" w:hanging="360"/>
+      </w:pPr>
+      <w:rPr>
+        <w:rFonts w:ascii="Wingdings" w:hAnsi="Wingdings" w:hint="default"/>
+      </w:rPr>
+    </w:lvl>
+    <w:lvl w:ilvl="1">
+      <w:start w:val="1"/>
+      <w:numFmt w:val="bullet"/>
+      <w:lvlText w:val=""/>
+      <w:lvlJc w:val="left"/>
+      <w:pPr>
+        <w:ind w:left="720" w:hanging="360"/>
+      </w:pPr>
+      <w:rPr>
+        <w:rFonts w:ascii="Wingdings" w:hAnsi="Wingdings" w:hint="default"/>
+      </w:rPr>
+    </w:lvl>
+    <w:lvl w:ilvl="2">
+      <w:start w:val="1"/>
+      <w:numFmt w:val="bullet"/>
+      <w:lvlText w:val=""/>
+      <w:lvlJc w:val="left"/>
+      <w:pPr>
+        <w:ind w:left="1080" w:hanging="360"/>
+      </w:pPr>
+      <w:rPr>
+        <w:rFonts w:ascii="Wingdings" w:hAnsi="Wingdings" w:hint="default"/>
+      </w:rPr>
+    </w:lvl>
+    <w:lvl w:ilvl="3">
+      <w:start w:val="1"/>
+      <w:numFmt w:val="bullet"/>
+      <w:lvlText w:val=""/>
+      <w:lvlJc w:val="left"/>
+      <w:pPr>
+        <w:ind w:left="1440" w:hanging="360"/>
+      </w:pPr>
+      <w:rPr>
+        <w:rFonts w:ascii="Symbol" w:hAnsi="Symbol" w:hint="default"/>
+      </w:rPr>
+    </w:lvl>
+    <w:lvl w:ilvl="4">
+      <w:start w:val="1"/>
+      <w:numFmt w:val="bullet"/>
+      <w:lvlText w:val=""/>
+      <w:lvlJc w:val="left"/>
+      <w:pPr>
+        <w:ind w:left="1800" w:hanging="360"/>
+      </w:pPr>
+      <w:rPr>
+        <w:rFonts w:ascii="Symbol" w:hAnsi="Symbol" w:hint="default"/>
+      </w:rPr>
+    </w:lvl>
+    <w:lvl w:ilvl="5">
+      <w:start w:val="1"/>
+      <w:numFmt w:val="bullet"/>
+      <w:lvlText w:val=""/>
+      <w:lvlJc w:val="left"/>
+      <w:pPr>
+        <w:ind w:left="2160" w:hanging="360"/>
+      </w:pPr>
+      <w:rPr>
+        <w:rFonts w:ascii="Wingdings" w:hAnsi="Wingdings" w:hint="default"/>
+      </w:rPr>
+    </w:lvl>
+    <w:lvl w:ilvl="6">
+      <w:start w:val="1"/>
+      <w:numFmt w:val="bullet"/>
+      <w:lvlText w:val=""/>
+      <w:lvlJc w:val="left"/>
+      <w:pPr>
+        <w:ind w:left="2520" w:hanging="360"/>
+      </w:pPr>
+      <w:rPr>
+        <w:rFonts w:ascii="Wingdings" w:hAnsi="Wingdings" w:hint="default"/>
+      </w:rPr>
+    </w:lvl>
+    <w:lvl w:ilvl="7">
+      <w:start w:val="1"/>
+      <w:numFmt w:val="bullet"/>
+      <w:lvlText w:val=""/>
+      <w:lvlJc w:val="left"/>
+      <w:pPr>
+        <w:ind w:left="2880" w:hanging="360"/>
+      </w:pPr>
+      <w:rPr>
+        <w:rFonts w:ascii="Symbol" w:hAnsi="Symbol" w:hint="default"/>
+      </w:rPr>
+    </w:lvl>
+    <w:lvl w:ilvl="8">
+      <w:start w:val="1"/>
+      <w:numFmt w:val="bullet"/>
+      <w:lvlText w:val=""/>
+      <w:lvlJc w:val="left"/>
+      <w:pPr>
+        <w:ind w:left="3240" w:hanging="360"/>
+      </w:pPr>
+      <w:rPr>
+        <w:rFonts w:ascii="Symbol" w:hAnsi="Symbol" w:hint="default"/>
+      </w:rPr>
+    </w:lvl>
+  </w:abstractNum>
+  <w:abstractNum w:abstractNumId="3" w15:restartNumberingAfterBreak="0">
     <w:nsid w:val="08E02EB1"/>
     <w:multiLevelType w:val="hybridMultilevel"/>
     <w:tmpl w:val="07A48062"/>
@@ -3059,7 +3886,234 @@
       </w:rPr>
     </w:lvl>
   </w:abstractNum>
-  <w:abstractNum w:abstractNumId="1" w15:restartNumberingAfterBreak="0">
+  <w:abstractNum w:abstractNumId="4" w15:restartNumberingAfterBreak="0">
+    <w:nsid w:val="0F932A28"/>
+    <w:multiLevelType w:val="multilevel"/>
+    <w:tmpl w:val="40090021"/>
+    <w:lvl w:ilvl="0">
+      <w:start w:val="1"/>
+      <w:numFmt w:val="bullet"/>
+      <w:lvlText w:val=""/>
+      <w:lvlJc w:val="left"/>
+      <w:pPr>
+        <w:ind w:left="360" w:hanging="360"/>
+      </w:pPr>
+      <w:rPr>
+        <w:rFonts w:ascii="Wingdings" w:hAnsi="Wingdings" w:hint="default"/>
+      </w:rPr>
+    </w:lvl>
+    <w:lvl w:ilvl="1">
+      <w:start w:val="1"/>
+      <w:numFmt w:val="bullet"/>
+      <w:lvlText w:val=""/>
+      <w:lvlJc w:val="left"/>
+      <w:pPr>
+        <w:ind w:left="720" w:hanging="360"/>
+      </w:pPr>
+      <w:rPr>
+        <w:rFonts w:ascii="Wingdings" w:hAnsi="Wingdings" w:hint="default"/>
+      </w:rPr>
+    </w:lvl>
+    <w:lvl w:ilvl="2">
+      <w:start w:val="1"/>
+      <w:numFmt w:val="bullet"/>
+      <w:lvlText w:val=""/>
+      <w:lvlJc w:val="left"/>
+      <w:pPr>
+        <w:ind w:left="1080" w:hanging="360"/>
+      </w:pPr>
+      <w:rPr>
+        <w:rFonts w:ascii="Wingdings" w:hAnsi="Wingdings" w:hint="default"/>
+      </w:rPr>
+    </w:lvl>
+    <w:lvl w:ilvl="3">
+      <w:start w:val="1"/>
+      <w:numFmt w:val="bullet"/>
+      <w:lvlText w:val=""/>
+      <w:lvlJc w:val="left"/>
+      <w:pPr>
+        <w:ind w:left="1440" w:hanging="360"/>
+      </w:pPr>
+      <w:rPr>
+        <w:rFonts w:ascii="Symbol" w:hAnsi="Symbol" w:hint="default"/>
+      </w:rPr>
+    </w:lvl>
+    <w:lvl w:ilvl="4">
+      <w:start w:val="1"/>
+      <w:numFmt w:val="bullet"/>
+      <w:lvlText w:val=""/>
+      <w:lvlJc w:val="left"/>
+      <w:pPr>
+        <w:ind w:left="1800" w:hanging="360"/>
+      </w:pPr>
+      <w:rPr>
+        <w:rFonts w:ascii="Symbol" w:hAnsi="Symbol" w:hint="default"/>
+      </w:rPr>
+    </w:lvl>
+    <w:lvl w:ilvl="5">
+      <w:start w:val="1"/>
+      <w:numFmt w:val="bullet"/>
+      <w:lvlText w:val=""/>
+      <w:lvlJc w:val="left"/>
+      <w:pPr>
+        <w:ind w:left="2160" w:hanging="360"/>
+      </w:pPr>
+      <w:rPr>
+        <w:rFonts w:ascii="Wingdings" w:hAnsi="Wingdings" w:hint="default"/>
+      </w:rPr>
+    </w:lvl>
+    <w:lvl w:ilvl="6">
+      <w:start w:val="1"/>
+      <w:numFmt w:val="bullet"/>
+      <w:lvlText w:val=""/>
+      <w:lvlJc w:val="left"/>
+      <w:pPr>
+        <w:ind w:left="2520" w:hanging="360"/>
+      </w:pPr>
+      <w:rPr>
+        <w:rFonts w:ascii="Wingdings" w:hAnsi="Wingdings" w:hint="default"/>
+      </w:rPr>
+    </w:lvl>
+    <w:lvl w:ilvl="7">
+      <w:start w:val="1"/>
+      <w:numFmt w:val="bullet"/>
+      <w:lvlText w:val=""/>
+      <w:lvlJc w:val="left"/>
+      <w:pPr>
+        <w:ind w:left="2880" w:hanging="360"/>
+      </w:pPr>
+      <w:rPr>
+        <w:rFonts w:ascii="Symbol" w:hAnsi="Symbol" w:hint="default"/>
+      </w:rPr>
+    </w:lvl>
+    <w:lvl w:ilvl="8">
+      <w:start w:val="1"/>
+      <w:numFmt w:val="bullet"/>
+      <w:lvlText w:val=""/>
+      <w:lvlJc w:val="left"/>
+      <w:pPr>
+        <w:ind w:left="3240" w:hanging="360"/>
+      </w:pPr>
+      <w:rPr>
+        <w:rFonts w:ascii="Symbol" w:hAnsi="Symbol" w:hint="default"/>
+      </w:rPr>
+    </w:lvl>
+  </w:abstractNum>
+  <w:abstractNum w:abstractNumId="5" w15:restartNumberingAfterBreak="0">
+    <w:nsid w:val="1A2651BA"/>
+    <w:multiLevelType w:val="multilevel"/>
+    <w:tmpl w:val="89982486"/>
+    <w:lvl w:ilvl="0">
+      <w:start w:val="1"/>
+      <w:numFmt w:val="bullet"/>
+      <w:lvlText w:val=""/>
+      <w:lvlJc w:val="left"/>
+      <w:pPr>
+        <w:ind w:left="360" w:hanging="360"/>
+      </w:pPr>
+      <w:rPr>
+        <w:rFonts w:ascii="Wingdings" w:hAnsi="Wingdings" w:hint="default"/>
+        <w:color w:val="000000" w:themeColor="text1"/>
+      </w:rPr>
+    </w:lvl>
+    <w:lvl w:ilvl="1">
+      <w:start w:val="1"/>
+      <w:numFmt w:val="bullet"/>
+      <w:lvlText w:val=""/>
+      <w:lvlJc w:val="left"/>
+      <w:pPr>
+        <w:ind w:left="720" w:hanging="360"/>
+      </w:pPr>
+      <w:rPr>
+        <w:rFonts w:ascii="Wingdings" w:hAnsi="Wingdings" w:hint="default"/>
+      </w:rPr>
+    </w:lvl>
+    <w:lvl w:ilvl="2">
+      <w:start w:val="1"/>
+      <w:numFmt w:val="bullet"/>
+      <w:lvlText w:val=""/>
+      <w:lvlJc w:val="left"/>
+      <w:pPr>
+        <w:ind w:left="1080" w:hanging="360"/>
+      </w:pPr>
+      <w:rPr>
+        <w:rFonts w:ascii="Wingdings" w:hAnsi="Wingdings" w:hint="default"/>
+      </w:rPr>
+    </w:lvl>
+    <w:lvl w:ilvl="3">
+      <w:start w:val="1"/>
+      <w:numFmt w:val="bullet"/>
+      <w:lvlText w:val=""/>
+      <w:lvlJc w:val="left"/>
+      <w:pPr>
+        <w:ind w:left="1440" w:hanging="360"/>
+      </w:pPr>
+      <w:rPr>
+        <w:rFonts w:ascii="Symbol" w:hAnsi="Symbol" w:hint="default"/>
+      </w:rPr>
+    </w:lvl>
+    <w:lvl w:ilvl="4">
+      <w:start w:val="1"/>
+      <w:numFmt w:val="bullet"/>
+      <w:lvlText w:val=""/>
+      <w:lvlJc w:val="left"/>
+      <w:pPr>
+        <w:ind w:left="1800" w:hanging="360"/>
+      </w:pPr>
+      <w:rPr>
+        <w:rFonts w:ascii="Symbol" w:hAnsi="Symbol" w:hint="default"/>
+      </w:rPr>
+    </w:lvl>
+    <w:lvl w:ilvl="5">
+      <w:start w:val="1"/>
+      <w:numFmt w:val="bullet"/>
+      <w:lvlText w:val=""/>
+      <w:lvlJc w:val="left"/>
+      <w:pPr>
+        <w:ind w:left="2160" w:hanging="360"/>
+      </w:pPr>
+      <w:rPr>
+        <w:rFonts w:ascii="Wingdings" w:hAnsi="Wingdings" w:hint="default"/>
+      </w:rPr>
+    </w:lvl>
+    <w:lvl w:ilvl="6">
+      <w:start w:val="1"/>
+      <w:numFmt w:val="bullet"/>
+      <w:lvlText w:val=""/>
+      <w:lvlJc w:val="left"/>
+      <w:pPr>
+        <w:ind w:left="2520" w:hanging="360"/>
+      </w:pPr>
+      <w:rPr>
+        <w:rFonts w:ascii="Wingdings" w:hAnsi="Wingdings" w:hint="default"/>
+      </w:rPr>
+    </w:lvl>
+    <w:lvl w:ilvl="7">
+      <w:start w:val="1"/>
+      <w:numFmt w:val="bullet"/>
+      <w:lvlText w:val=""/>
+      <w:lvlJc w:val="left"/>
+      <w:pPr>
+        <w:ind w:left="2880" w:hanging="360"/>
+      </w:pPr>
+      <w:rPr>
+        <w:rFonts w:ascii="Symbol" w:hAnsi="Symbol" w:hint="default"/>
+      </w:rPr>
+    </w:lvl>
+    <w:lvl w:ilvl="8">
+      <w:start w:val="1"/>
+      <w:numFmt w:val="bullet"/>
+      <w:lvlText w:val=""/>
+      <w:lvlJc w:val="left"/>
+      <w:pPr>
+        <w:ind w:left="3240" w:hanging="360"/>
+      </w:pPr>
+      <w:rPr>
+        <w:rFonts w:ascii="Symbol" w:hAnsi="Symbol" w:hint="default"/>
+      </w:rPr>
+    </w:lvl>
+  </w:abstractNum>
+  <w:abstractNum w:abstractNumId="6" w15:restartNumberingAfterBreak="0">
     <w:nsid w:val="32F10954"/>
     <w:multiLevelType w:val="hybridMultilevel"/>
     <w:tmpl w:val="2236E342"/>
@@ -3172,7 +4226,235 @@
       </w:rPr>
     </w:lvl>
   </w:abstractNum>
-  <w:abstractNum w:abstractNumId="2" w15:restartNumberingAfterBreak="0">
+  <w:abstractNum w:abstractNumId="7" w15:restartNumberingAfterBreak="0">
+    <w:nsid w:val="39C748D3"/>
+    <w:multiLevelType w:val="multilevel"/>
+    <w:tmpl w:val="40090021"/>
+    <w:lvl w:ilvl="0">
+      <w:start w:val="1"/>
+      <w:numFmt w:val="bullet"/>
+      <w:lvlText w:val=""/>
+      <w:lvlJc w:val="left"/>
+      <w:pPr>
+        <w:ind w:left="360" w:hanging="360"/>
+      </w:pPr>
+      <w:rPr>
+        <w:rFonts w:ascii="Wingdings" w:hAnsi="Wingdings" w:hint="default"/>
+      </w:rPr>
+    </w:lvl>
+    <w:lvl w:ilvl="1">
+      <w:start w:val="1"/>
+      <w:numFmt w:val="bullet"/>
+      <w:lvlText w:val=""/>
+      <w:lvlJc w:val="left"/>
+      <w:pPr>
+        <w:ind w:left="720" w:hanging="360"/>
+      </w:pPr>
+      <w:rPr>
+        <w:rFonts w:ascii="Wingdings" w:hAnsi="Wingdings" w:hint="default"/>
+      </w:rPr>
+    </w:lvl>
+    <w:lvl w:ilvl="2">
+      <w:start w:val="1"/>
+      <w:numFmt w:val="bullet"/>
+      <w:lvlText w:val=""/>
+      <w:lvlJc w:val="left"/>
+      <w:pPr>
+        <w:ind w:left="1080" w:hanging="360"/>
+      </w:pPr>
+      <w:rPr>
+        <w:rFonts w:ascii="Wingdings" w:hAnsi="Wingdings" w:hint="default"/>
+      </w:rPr>
+    </w:lvl>
+    <w:lvl w:ilvl="3">
+      <w:start w:val="1"/>
+      <w:numFmt w:val="bullet"/>
+      <w:lvlText w:val=""/>
+      <w:lvlJc w:val="left"/>
+      <w:pPr>
+        <w:ind w:left="1440" w:hanging="360"/>
+      </w:pPr>
+      <w:rPr>
+        <w:rFonts w:ascii="Symbol" w:hAnsi="Symbol" w:hint="default"/>
+      </w:rPr>
+    </w:lvl>
+    <w:lvl w:ilvl="4">
+      <w:start w:val="1"/>
+      <w:numFmt w:val="bullet"/>
+      <w:lvlText w:val=""/>
+      <w:lvlJc w:val="left"/>
+      <w:pPr>
+        <w:ind w:left="1800" w:hanging="360"/>
+      </w:pPr>
+      <w:rPr>
+        <w:rFonts w:ascii="Symbol" w:hAnsi="Symbol" w:hint="default"/>
+      </w:rPr>
+    </w:lvl>
+    <w:lvl w:ilvl="5">
+      <w:start w:val="1"/>
+      <w:numFmt w:val="bullet"/>
+      <w:lvlText w:val=""/>
+      <w:lvlJc w:val="left"/>
+      <w:pPr>
+        <w:ind w:left="2160" w:hanging="360"/>
+      </w:pPr>
+      <w:rPr>
+        <w:rFonts w:ascii="Wingdings" w:hAnsi="Wingdings" w:hint="default"/>
+      </w:rPr>
+    </w:lvl>
+    <w:lvl w:ilvl="6">
+      <w:start w:val="1"/>
+      <w:numFmt w:val="bullet"/>
+      <w:lvlText w:val=""/>
+      <w:lvlJc w:val="left"/>
+      <w:pPr>
+        <w:ind w:left="2520" w:hanging="360"/>
+      </w:pPr>
+      <w:rPr>
+        <w:rFonts w:ascii="Wingdings" w:hAnsi="Wingdings" w:hint="default"/>
+      </w:rPr>
+    </w:lvl>
+    <w:lvl w:ilvl="7">
+      <w:start w:val="1"/>
+      <w:numFmt w:val="bullet"/>
+      <w:lvlText w:val=""/>
+      <w:lvlJc w:val="left"/>
+      <w:pPr>
+        <w:ind w:left="2880" w:hanging="360"/>
+      </w:pPr>
+      <w:rPr>
+        <w:rFonts w:ascii="Symbol" w:hAnsi="Symbol" w:hint="default"/>
+      </w:rPr>
+    </w:lvl>
+    <w:lvl w:ilvl="8">
+      <w:start w:val="1"/>
+      <w:numFmt w:val="bullet"/>
+      <w:lvlText w:val=""/>
+      <w:lvlJc w:val="left"/>
+      <w:pPr>
+        <w:ind w:left="3240" w:hanging="360"/>
+      </w:pPr>
+      <w:rPr>
+        <w:rFonts w:ascii="Symbol" w:hAnsi="Symbol" w:hint="default"/>
+      </w:rPr>
+    </w:lvl>
+  </w:abstractNum>
+  <w:abstractNum w:abstractNumId="8" w15:restartNumberingAfterBreak="0">
+    <w:nsid w:val="4E926C26"/>
+    <w:multiLevelType w:val="multilevel"/>
+    <w:tmpl w:val="34B675C2"/>
+    <w:lvl w:ilvl="0">
+      <w:start w:val="1"/>
+      <w:numFmt w:val="bullet"/>
+      <w:lvlText w:val=""/>
+      <w:lvlJc w:val="left"/>
+      <w:pPr>
+        <w:ind w:left="360" w:hanging="360"/>
+      </w:pPr>
+      <w:rPr>
+        <w:rFonts w:ascii="Wingdings" w:hAnsi="Wingdings" w:hint="default"/>
+        <w:sz w:val="40"/>
+        <w:szCs w:val="40"/>
+      </w:rPr>
+    </w:lvl>
+    <w:lvl w:ilvl="1">
+      <w:start w:val="1"/>
+      <w:numFmt w:val="bullet"/>
+      <w:lvlText w:val=""/>
+      <w:lvlJc w:val="left"/>
+      <w:pPr>
+        <w:ind w:left="720" w:hanging="360"/>
+      </w:pPr>
+      <w:rPr>
+        <w:rFonts w:ascii="Wingdings" w:hAnsi="Wingdings" w:hint="default"/>
+      </w:rPr>
+    </w:lvl>
+    <w:lvl w:ilvl="2">
+      <w:start w:val="1"/>
+      <w:numFmt w:val="bullet"/>
+      <w:lvlText w:val=""/>
+      <w:lvlJc w:val="left"/>
+      <w:pPr>
+        <w:ind w:left="1080" w:hanging="360"/>
+      </w:pPr>
+      <w:rPr>
+        <w:rFonts w:ascii="Wingdings" w:hAnsi="Wingdings" w:hint="default"/>
+      </w:rPr>
+    </w:lvl>
+    <w:lvl w:ilvl="3">
+      <w:start w:val="1"/>
+      <w:numFmt w:val="bullet"/>
+      <w:lvlText w:val=""/>
+      <w:lvlJc w:val="left"/>
+      <w:pPr>
+        <w:ind w:left="1440" w:hanging="360"/>
+      </w:pPr>
+      <w:rPr>
+        <w:rFonts w:ascii="Symbol" w:hAnsi="Symbol" w:hint="default"/>
+      </w:rPr>
+    </w:lvl>
+    <w:lvl w:ilvl="4">
+      <w:start w:val="1"/>
+      <w:numFmt w:val="bullet"/>
+      <w:lvlText w:val=""/>
+      <w:lvlJc w:val="left"/>
+      <w:pPr>
+        <w:ind w:left="1800" w:hanging="360"/>
+      </w:pPr>
+      <w:rPr>
+        <w:rFonts w:ascii="Symbol" w:hAnsi="Symbol" w:hint="default"/>
+      </w:rPr>
+    </w:lvl>
+    <w:lvl w:ilvl="5">
+      <w:start w:val="1"/>
+      <w:numFmt w:val="bullet"/>
+      <w:lvlText w:val=""/>
+      <w:lvlJc w:val="left"/>
+      <w:pPr>
+        <w:ind w:left="2160" w:hanging="360"/>
+      </w:pPr>
+      <w:rPr>
+        <w:rFonts w:ascii="Wingdings" w:hAnsi="Wingdings" w:hint="default"/>
+      </w:rPr>
+    </w:lvl>
+    <w:lvl w:ilvl="6">
+      <w:start w:val="1"/>
+      <w:numFmt w:val="bullet"/>
+      <w:lvlText w:val=""/>
+      <w:lvlJc w:val="left"/>
+      <w:pPr>
+        <w:ind w:left="2520" w:hanging="360"/>
+      </w:pPr>
+      <w:rPr>
+        <w:rFonts w:ascii="Wingdings" w:hAnsi="Wingdings" w:hint="default"/>
+      </w:rPr>
+    </w:lvl>
+    <w:lvl w:ilvl="7">
+      <w:start w:val="1"/>
+      <w:numFmt w:val="bullet"/>
+      <w:lvlText w:val=""/>
+      <w:lvlJc w:val="left"/>
+      <w:pPr>
+        <w:ind w:left="2880" w:hanging="360"/>
+      </w:pPr>
+      <w:rPr>
+        <w:rFonts w:ascii="Symbol" w:hAnsi="Symbol" w:hint="default"/>
+      </w:rPr>
+    </w:lvl>
+    <w:lvl w:ilvl="8">
+      <w:start w:val="1"/>
+      <w:numFmt w:val="bullet"/>
+      <w:lvlText w:val=""/>
+      <w:lvlJc w:val="left"/>
+      <w:pPr>
+        <w:ind w:left="3240" w:hanging="360"/>
+      </w:pPr>
+      <w:rPr>
+        <w:rFonts w:ascii="Symbol" w:hAnsi="Symbol" w:hint="default"/>
+      </w:rPr>
+    </w:lvl>
+  </w:abstractNum>
+  <w:abstractNum w:abstractNumId="9" w15:restartNumberingAfterBreak="0">
     <w:nsid w:val="599E3894"/>
     <w:multiLevelType w:val="hybridMultilevel"/>
     <w:tmpl w:val="9588F6E0"/>
@@ -3285,10 +4567,10 @@
       </w:rPr>
     </w:lvl>
   </w:abstractNum>
-  <w:abstractNum w:abstractNumId="3" w15:restartNumberingAfterBreak="0">
+  <w:abstractNum w:abstractNumId="10" w15:restartNumberingAfterBreak="0">
     <w:nsid w:val="64D91C3E"/>
     <w:multiLevelType w:val="hybridMultilevel"/>
-    <w:tmpl w:val="8610903C"/>
+    <w:tmpl w:val="FDF4FDF8"/>
     <w:lvl w:ilvl="0" w:tplc="40090009">
       <w:start w:val="1"/>
       <w:numFmt w:val="bullet"/>
@@ -3398,7 +4680,7 @@
       </w:rPr>
     </w:lvl>
   </w:abstractNum>
-  <w:abstractNum w:abstractNumId="4" w15:restartNumberingAfterBreak="0">
+  <w:abstractNum w:abstractNumId="11" w15:restartNumberingAfterBreak="0">
     <w:nsid w:val="6CB93E17"/>
     <w:multiLevelType w:val="hybridMultilevel"/>
     <w:tmpl w:val="847E4784"/>
@@ -3511,7 +4793,215 @@
       </w:rPr>
     </w:lvl>
   </w:abstractNum>
-  <w:abstractNum w:abstractNumId="5" w15:restartNumberingAfterBreak="0">
+  <w:abstractNum w:abstractNumId="12" w15:restartNumberingAfterBreak="0">
+    <w:nsid w:val="7673634C"/>
+    <w:multiLevelType w:val="hybridMultilevel"/>
+    <w:tmpl w:val="5B6A8988"/>
+    <w:lvl w:ilvl="0" w:tplc="40090001">
+      <w:start w:val="1"/>
+      <w:numFmt w:val="bullet"/>
+      <w:lvlText w:val=""/>
+      <w:lvlJc w:val="left"/>
+      <w:pPr>
+        <w:ind w:left="1440" w:hanging="360"/>
+      </w:pPr>
+      <w:rPr>
+        <w:rFonts w:ascii="Symbol" w:hAnsi="Symbol" w:hint="default"/>
+      </w:rPr>
+    </w:lvl>
+    <w:lvl w:ilvl="1" w:tplc="40090003" w:tentative="1">
+      <w:start w:val="1"/>
+      <w:numFmt w:val="bullet"/>
+      <w:lvlText w:val="o"/>
+      <w:lvlJc w:val="left"/>
+      <w:pPr>
+        <w:ind w:left="2160" w:hanging="360"/>
+      </w:pPr>
+      <w:rPr>
+        <w:rFonts w:ascii="Courier New" w:hAnsi="Courier New" w:cs="Courier New" w:hint="default"/>
+      </w:rPr>
+    </w:lvl>
+    <w:lvl w:ilvl="2" w:tplc="40090005" w:tentative="1">
+      <w:start w:val="1"/>
+      <w:numFmt w:val="bullet"/>
+      <w:lvlText w:val=""/>
+      <w:lvlJc w:val="left"/>
+      <w:pPr>
+        <w:ind w:left="2880" w:hanging="360"/>
+      </w:pPr>
+      <w:rPr>
+        <w:rFonts w:ascii="Wingdings" w:hAnsi="Wingdings" w:hint="default"/>
+      </w:rPr>
+    </w:lvl>
+    <w:lvl w:ilvl="3" w:tplc="40090001" w:tentative="1">
+      <w:start w:val="1"/>
+      <w:numFmt w:val="bullet"/>
+      <w:lvlText w:val=""/>
+      <w:lvlJc w:val="left"/>
+      <w:pPr>
+        <w:ind w:left="3600" w:hanging="360"/>
+      </w:pPr>
+      <w:rPr>
+        <w:rFonts w:ascii="Symbol" w:hAnsi="Symbol" w:hint="default"/>
+      </w:rPr>
+    </w:lvl>
+    <w:lvl w:ilvl="4" w:tplc="40090003" w:tentative="1">
+      <w:start w:val="1"/>
+      <w:numFmt w:val="bullet"/>
+      <w:lvlText w:val="o"/>
+      <w:lvlJc w:val="left"/>
+      <w:pPr>
+        <w:ind w:left="4320" w:hanging="360"/>
+      </w:pPr>
+      <w:rPr>
+        <w:rFonts w:ascii="Courier New" w:hAnsi="Courier New" w:cs="Courier New" w:hint="default"/>
+      </w:rPr>
+    </w:lvl>
+    <w:lvl w:ilvl="5" w:tplc="40090005" w:tentative="1">
+      <w:start w:val="1"/>
+      <w:numFmt w:val="bullet"/>
+      <w:lvlText w:val=""/>
+      <w:lvlJc w:val="left"/>
+      <w:pPr>
+        <w:ind w:left="5040" w:hanging="360"/>
+      </w:pPr>
+      <w:rPr>
+        <w:rFonts w:ascii="Wingdings" w:hAnsi="Wingdings" w:hint="default"/>
+      </w:rPr>
+    </w:lvl>
+    <w:lvl w:ilvl="6" w:tplc="40090001" w:tentative="1">
+      <w:start w:val="1"/>
+      <w:numFmt w:val="bullet"/>
+      <w:lvlText w:val=""/>
+      <w:lvlJc w:val="left"/>
+      <w:pPr>
+        <w:ind w:left="5760" w:hanging="360"/>
+      </w:pPr>
+      <w:rPr>
+        <w:rFonts w:ascii="Symbol" w:hAnsi="Symbol" w:hint="default"/>
+      </w:rPr>
+    </w:lvl>
+    <w:lvl w:ilvl="7" w:tplc="40090003" w:tentative="1">
+      <w:start w:val="1"/>
+      <w:numFmt w:val="bullet"/>
+      <w:lvlText w:val="o"/>
+      <w:lvlJc w:val="left"/>
+      <w:pPr>
+        <w:ind w:left="6480" w:hanging="360"/>
+      </w:pPr>
+      <w:rPr>
+        <w:rFonts w:ascii="Courier New" w:hAnsi="Courier New" w:cs="Courier New" w:hint="default"/>
+      </w:rPr>
+    </w:lvl>
+    <w:lvl w:ilvl="8" w:tplc="40090005" w:tentative="1">
+      <w:start w:val="1"/>
+      <w:numFmt w:val="bullet"/>
+      <w:lvlText w:val=""/>
+      <w:lvlJc w:val="left"/>
+      <w:pPr>
+        <w:ind w:left="7200" w:hanging="360"/>
+      </w:pPr>
+      <w:rPr>
+        <w:rFonts w:ascii="Wingdings" w:hAnsi="Wingdings" w:hint="default"/>
+      </w:rPr>
+    </w:lvl>
+  </w:abstractNum>
+  <w:abstractNum w:abstractNumId="13" w15:restartNumberingAfterBreak="0">
+    <w:nsid w:val="77FC56B8"/>
+    <w:multiLevelType w:val="multilevel"/>
+    <w:tmpl w:val="40090027"/>
+    <w:lvl w:ilvl="0">
+      <w:start w:val="1"/>
+      <w:numFmt w:val="upperRoman"/>
+      <w:pStyle w:val="Heading1"/>
+      <w:lvlText w:val="%1."/>
+      <w:lvlJc w:val="left"/>
+      <w:pPr>
+        <w:ind w:left="0" w:firstLine="0"/>
+      </w:pPr>
+    </w:lvl>
+    <w:lvl w:ilvl="1">
+      <w:start w:val="1"/>
+      <w:numFmt w:val="upperLetter"/>
+      <w:pStyle w:val="Heading2"/>
+      <w:lvlText w:val="%2."/>
+      <w:lvlJc w:val="left"/>
+      <w:pPr>
+        <w:ind w:left="720" w:firstLine="0"/>
+      </w:pPr>
+    </w:lvl>
+    <w:lvl w:ilvl="2">
+      <w:start w:val="1"/>
+      <w:numFmt w:val="decimal"/>
+      <w:pStyle w:val="Heading3"/>
+      <w:lvlText w:val="%3."/>
+      <w:lvlJc w:val="left"/>
+      <w:pPr>
+        <w:ind w:left="1440" w:firstLine="0"/>
+      </w:pPr>
+    </w:lvl>
+    <w:lvl w:ilvl="3">
+      <w:start w:val="1"/>
+      <w:numFmt w:val="lowerLetter"/>
+      <w:pStyle w:val="Heading4"/>
+      <w:lvlText w:val="%4)"/>
+      <w:lvlJc w:val="left"/>
+      <w:pPr>
+        <w:ind w:left="2160" w:firstLine="0"/>
+      </w:pPr>
+    </w:lvl>
+    <w:lvl w:ilvl="4">
+      <w:start w:val="1"/>
+      <w:numFmt w:val="decimal"/>
+      <w:pStyle w:val="Heading5"/>
+      <w:lvlText w:val="(%5)"/>
+      <w:lvlJc w:val="left"/>
+      <w:pPr>
+        <w:ind w:left="2880" w:firstLine="0"/>
+      </w:pPr>
+    </w:lvl>
+    <w:lvl w:ilvl="5">
+      <w:start w:val="1"/>
+      <w:numFmt w:val="lowerLetter"/>
+      <w:pStyle w:val="Heading6"/>
+      <w:lvlText w:val="(%6)"/>
+      <w:lvlJc w:val="left"/>
+      <w:pPr>
+        <w:ind w:left="3600" w:firstLine="0"/>
+      </w:pPr>
+    </w:lvl>
+    <w:lvl w:ilvl="6">
+      <w:start w:val="1"/>
+      <w:numFmt w:val="lowerRoman"/>
+      <w:pStyle w:val="Heading7"/>
+      <w:lvlText w:val="(%7)"/>
+      <w:lvlJc w:val="left"/>
+      <w:pPr>
+        <w:ind w:left="4320" w:firstLine="0"/>
+      </w:pPr>
+    </w:lvl>
+    <w:lvl w:ilvl="7">
+      <w:start w:val="1"/>
+      <w:numFmt w:val="lowerLetter"/>
+      <w:pStyle w:val="Heading8"/>
+      <w:lvlText w:val="(%8)"/>
+      <w:lvlJc w:val="left"/>
+      <w:pPr>
+        <w:ind w:left="5040" w:firstLine="0"/>
+      </w:pPr>
+    </w:lvl>
+    <w:lvl w:ilvl="8">
+      <w:start w:val="1"/>
+      <w:numFmt w:val="lowerRoman"/>
+      <w:pStyle w:val="Heading9"/>
+      <w:lvlText w:val="(%9)"/>
+      <w:lvlJc w:val="left"/>
+      <w:pPr>
+        <w:ind w:left="5760" w:firstLine="0"/>
+      </w:pPr>
+    </w:lvl>
+  </w:abstractNum>
+  <w:abstractNum w:abstractNumId="14" w15:restartNumberingAfterBreak="0">
     <w:nsid w:val="79FE4EF4"/>
     <w:multiLevelType w:val="hybridMultilevel"/>
     <w:tmpl w:val="3EB867AA"/>
@@ -3625,22 +5115,49 @@
     </w:lvl>
   </w:abstractNum>
   <w:num w:numId="1" w16cid:durableId="2104640221">
+    <w:abstractNumId w:val="10"/>
+  </w:num>
+  <w:num w:numId="2" w16cid:durableId="1526749513">
+    <w:abstractNumId w:val="9"/>
+  </w:num>
+  <w:num w:numId="3" w16cid:durableId="2117676270">
+    <w:abstractNumId w:val="11"/>
+  </w:num>
+  <w:num w:numId="4" w16cid:durableId="672104317">
+    <w:abstractNumId w:val="14"/>
+  </w:num>
+  <w:num w:numId="5" w16cid:durableId="1165821977">
+    <w:abstractNumId w:val="6"/>
+  </w:num>
+  <w:num w:numId="6" w16cid:durableId="1227690559">
     <w:abstractNumId w:val="3"/>
   </w:num>
-  <w:num w:numId="2" w16cid:durableId="1526749513">
+  <w:num w:numId="7" w16cid:durableId="2073504816">
+    <w:abstractNumId w:val="12"/>
+  </w:num>
+  <w:num w:numId="8" w16cid:durableId="617684182">
     <w:abstractNumId w:val="2"/>
   </w:num>
-  <w:num w:numId="3" w16cid:durableId="2117676270">
+  <w:num w:numId="9" w16cid:durableId="1925915956">
+    <w:abstractNumId w:val="1"/>
+  </w:num>
+  <w:num w:numId="10" w16cid:durableId="300111023">
+    <w:abstractNumId w:val="0"/>
+  </w:num>
+  <w:num w:numId="11" w16cid:durableId="1600260549">
+    <w:abstractNumId w:val="13"/>
+  </w:num>
+  <w:num w:numId="12" w16cid:durableId="1424762155">
+    <w:abstractNumId w:val="5"/>
+  </w:num>
+  <w:num w:numId="13" w16cid:durableId="1076823528">
+    <w:abstractNumId w:val="8"/>
+  </w:num>
+  <w:num w:numId="14" w16cid:durableId="1583878518">
     <w:abstractNumId w:val="4"/>
   </w:num>
-  <w:num w:numId="4" w16cid:durableId="672104317">
-    <w:abstractNumId w:val="5"/>
-  </w:num>
-  <w:num w:numId="5" w16cid:durableId="1165821977">
-    <w:abstractNumId w:val="1"/>
-  </w:num>
-  <w:num w:numId="6" w16cid:durableId="1227690559">
-    <w:abstractNumId w:val="0"/>
+  <w:num w:numId="15" w16cid:durableId="673655928">
+    <w:abstractNumId w:val="7"/>
   </w:num>
 </w:numbering>
 </file>
@@ -4044,6 +5561,243 @@
     <w:name w:val="Normal"/>
     <w:qFormat/>
   </w:style>
+  <w:style w:type="paragraph" w:styleId="Heading1">
+    <w:name w:val="heading 1"/>
+    <w:basedOn w:val="Normal"/>
+    <w:next w:val="Normal"/>
+    <w:link w:val="Heading1Char"/>
+    <w:uiPriority w:val="9"/>
+    <w:qFormat/>
+    <w:rsid w:val="00A276C1"/>
+    <w:pPr>
+      <w:keepNext/>
+      <w:keepLines/>
+      <w:numPr>
+        <w:numId w:val="11"/>
+      </w:numPr>
+      <w:spacing w:before="240" w:after="0"/>
+      <w:outlineLvl w:val="0"/>
+    </w:pPr>
+    <w:rPr>
+      <w:rFonts w:asciiTheme="majorHAnsi" w:eastAsiaTheme="majorEastAsia" w:hAnsiTheme="majorHAnsi" w:cstheme="majorBidi"/>
+      <w:color w:val="2F5496" w:themeColor="accent1" w:themeShade="BF"/>
+      <w:sz w:val="32"/>
+      <w:szCs w:val="32"/>
+    </w:rPr>
+  </w:style>
+  <w:style w:type="paragraph" w:styleId="Heading2">
+    <w:name w:val="heading 2"/>
+    <w:basedOn w:val="Normal"/>
+    <w:next w:val="Normal"/>
+    <w:link w:val="Heading2Char"/>
+    <w:uiPriority w:val="9"/>
+    <w:unhideWhenUsed/>
+    <w:qFormat/>
+    <w:rsid w:val="00A276C1"/>
+    <w:pPr>
+      <w:keepNext/>
+      <w:keepLines/>
+      <w:numPr>
+        <w:ilvl w:val="1"/>
+        <w:numId w:val="11"/>
+      </w:numPr>
+      <w:spacing w:before="40" w:after="0"/>
+      <w:outlineLvl w:val="1"/>
+    </w:pPr>
+    <w:rPr>
+      <w:rFonts w:asciiTheme="majorHAnsi" w:eastAsiaTheme="majorEastAsia" w:hAnsiTheme="majorHAnsi" w:cstheme="majorBidi"/>
+      <w:color w:val="2F5496" w:themeColor="accent1" w:themeShade="BF"/>
+      <w:sz w:val="26"/>
+      <w:szCs w:val="26"/>
+    </w:rPr>
+  </w:style>
+  <w:style w:type="paragraph" w:styleId="Heading3">
+    <w:name w:val="heading 3"/>
+    <w:basedOn w:val="Normal"/>
+    <w:next w:val="Normal"/>
+    <w:link w:val="Heading3Char"/>
+    <w:uiPriority w:val="9"/>
+    <w:semiHidden/>
+    <w:unhideWhenUsed/>
+    <w:qFormat/>
+    <w:rsid w:val="00A276C1"/>
+    <w:pPr>
+      <w:keepNext/>
+      <w:keepLines/>
+      <w:numPr>
+        <w:ilvl w:val="2"/>
+        <w:numId w:val="11"/>
+      </w:numPr>
+      <w:spacing w:before="40" w:after="0"/>
+      <w:outlineLvl w:val="2"/>
+    </w:pPr>
+    <w:rPr>
+      <w:rFonts w:asciiTheme="majorHAnsi" w:eastAsiaTheme="majorEastAsia" w:hAnsiTheme="majorHAnsi" w:cstheme="majorBidi"/>
+      <w:color w:val="1F3763" w:themeColor="accent1" w:themeShade="7F"/>
+      <w:sz w:val="24"/>
+      <w:szCs w:val="24"/>
+    </w:rPr>
+  </w:style>
+  <w:style w:type="paragraph" w:styleId="Heading4">
+    <w:name w:val="heading 4"/>
+    <w:basedOn w:val="Normal"/>
+    <w:next w:val="Normal"/>
+    <w:link w:val="Heading4Char"/>
+    <w:uiPriority w:val="9"/>
+    <w:semiHidden/>
+    <w:unhideWhenUsed/>
+    <w:qFormat/>
+    <w:rsid w:val="00A276C1"/>
+    <w:pPr>
+      <w:keepNext/>
+      <w:keepLines/>
+      <w:numPr>
+        <w:ilvl w:val="3"/>
+        <w:numId w:val="11"/>
+      </w:numPr>
+      <w:spacing w:before="40" w:after="0"/>
+      <w:outlineLvl w:val="3"/>
+    </w:pPr>
+    <w:rPr>
+      <w:rFonts w:asciiTheme="majorHAnsi" w:eastAsiaTheme="majorEastAsia" w:hAnsiTheme="majorHAnsi" w:cstheme="majorBidi"/>
+      <w:i/>
+      <w:iCs/>
+      <w:color w:val="2F5496" w:themeColor="accent1" w:themeShade="BF"/>
+    </w:rPr>
+  </w:style>
+  <w:style w:type="paragraph" w:styleId="Heading5">
+    <w:name w:val="heading 5"/>
+    <w:basedOn w:val="Normal"/>
+    <w:next w:val="Normal"/>
+    <w:link w:val="Heading5Char"/>
+    <w:uiPriority w:val="9"/>
+    <w:semiHidden/>
+    <w:unhideWhenUsed/>
+    <w:qFormat/>
+    <w:rsid w:val="00A276C1"/>
+    <w:pPr>
+      <w:keepNext/>
+      <w:keepLines/>
+      <w:numPr>
+        <w:ilvl w:val="4"/>
+        <w:numId w:val="11"/>
+      </w:numPr>
+      <w:spacing w:before="40" w:after="0"/>
+      <w:outlineLvl w:val="4"/>
+    </w:pPr>
+    <w:rPr>
+      <w:rFonts w:asciiTheme="majorHAnsi" w:eastAsiaTheme="majorEastAsia" w:hAnsiTheme="majorHAnsi" w:cstheme="majorBidi"/>
+      <w:color w:val="2F5496" w:themeColor="accent1" w:themeShade="BF"/>
+    </w:rPr>
+  </w:style>
+  <w:style w:type="paragraph" w:styleId="Heading6">
+    <w:name w:val="heading 6"/>
+    <w:basedOn w:val="Normal"/>
+    <w:next w:val="Normal"/>
+    <w:link w:val="Heading6Char"/>
+    <w:uiPriority w:val="9"/>
+    <w:semiHidden/>
+    <w:unhideWhenUsed/>
+    <w:qFormat/>
+    <w:rsid w:val="00A276C1"/>
+    <w:pPr>
+      <w:keepNext/>
+      <w:keepLines/>
+      <w:numPr>
+        <w:ilvl w:val="5"/>
+        <w:numId w:val="11"/>
+      </w:numPr>
+      <w:spacing w:before="40" w:after="0"/>
+      <w:outlineLvl w:val="5"/>
+    </w:pPr>
+    <w:rPr>
+      <w:rFonts w:asciiTheme="majorHAnsi" w:eastAsiaTheme="majorEastAsia" w:hAnsiTheme="majorHAnsi" w:cstheme="majorBidi"/>
+      <w:color w:val="1F3763" w:themeColor="accent1" w:themeShade="7F"/>
+    </w:rPr>
+  </w:style>
+  <w:style w:type="paragraph" w:styleId="Heading7">
+    <w:name w:val="heading 7"/>
+    <w:basedOn w:val="Normal"/>
+    <w:next w:val="Normal"/>
+    <w:link w:val="Heading7Char"/>
+    <w:uiPriority w:val="9"/>
+    <w:semiHidden/>
+    <w:unhideWhenUsed/>
+    <w:qFormat/>
+    <w:rsid w:val="00A276C1"/>
+    <w:pPr>
+      <w:keepNext/>
+      <w:keepLines/>
+      <w:numPr>
+        <w:ilvl w:val="6"/>
+        <w:numId w:val="11"/>
+      </w:numPr>
+      <w:spacing w:before="40" w:after="0"/>
+      <w:outlineLvl w:val="6"/>
+    </w:pPr>
+    <w:rPr>
+      <w:rFonts w:asciiTheme="majorHAnsi" w:eastAsiaTheme="majorEastAsia" w:hAnsiTheme="majorHAnsi" w:cstheme="majorBidi"/>
+      <w:i/>
+      <w:iCs/>
+      <w:color w:val="1F3763" w:themeColor="accent1" w:themeShade="7F"/>
+    </w:rPr>
+  </w:style>
+  <w:style w:type="paragraph" w:styleId="Heading8">
+    <w:name w:val="heading 8"/>
+    <w:basedOn w:val="Normal"/>
+    <w:next w:val="Normal"/>
+    <w:link w:val="Heading8Char"/>
+    <w:uiPriority w:val="9"/>
+    <w:semiHidden/>
+    <w:unhideWhenUsed/>
+    <w:qFormat/>
+    <w:rsid w:val="00A276C1"/>
+    <w:pPr>
+      <w:keepNext/>
+      <w:keepLines/>
+      <w:numPr>
+        <w:ilvl w:val="7"/>
+        <w:numId w:val="11"/>
+      </w:numPr>
+      <w:spacing w:before="40" w:after="0"/>
+      <w:outlineLvl w:val="7"/>
+    </w:pPr>
+    <w:rPr>
+      <w:rFonts w:asciiTheme="majorHAnsi" w:eastAsiaTheme="majorEastAsia" w:hAnsiTheme="majorHAnsi" w:cstheme="majorBidi"/>
+      <w:color w:val="272727" w:themeColor="text1" w:themeTint="D8"/>
+      <w:sz w:val="21"/>
+      <w:szCs w:val="21"/>
+    </w:rPr>
+  </w:style>
+  <w:style w:type="paragraph" w:styleId="Heading9">
+    <w:name w:val="heading 9"/>
+    <w:basedOn w:val="Normal"/>
+    <w:next w:val="Normal"/>
+    <w:link w:val="Heading9Char"/>
+    <w:uiPriority w:val="9"/>
+    <w:semiHidden/>
+    <w:unhideWhenUsed/>
+    <w:qFormat/>
+    <w:rsid w:val="00A276C1"/>
+    <w:pPr>
+      <w:keepNext/>
+      <w:keepLines/>
+      <w:numPr>
+        <w:ilvl w:val="8"/>
+        <w:numId w:val="11"/>
+      </w:numPr>
+      <w:spacing w:before="40" w:after="0"/>
+      <w:outlineLvl w:val="8"/>
+    </w:pPr>
+    <w:rPr>
+      <w:rFonts w:asciiTheme="majorHAnsi" w:eastAsiaTheme="majorEastAsia" w:hAnsiTheme="majorHAnsi" w:cstheme="majorBidi"/>
+      <w:i/>
+      <w:iCs/>
+      <w:color w:val="272727" w:themeColor="text1" w:themeTint="D8"/>
+      <w:sz w:val="21"/>
+      <w:szCs w:val="21"/>
+    </w:rPr>
+  </w:style>
   <w:style w:type="character" w:default="1" w:styleId="DefaultParagraphFont">
     <w:name w:val="Default Paragraph Font"/>
     <w:uiPriority w:val="1"/>
@@ -4125,6 +5879,128 @@
     <w:link w:val="Footer"/>
     <w:uiPriority w:val="99"/>
     <w:rsid w:val="00EF78A1"/>
+  </w:style>
+  <w:style w:type="character" w:customStyle="1" w:styleId="Heading1Char">
+    <w:name w:val="Heading 1 Char"/>
+    <w:basedOn w:val="DefaultParagraphFont"/>
+    <w:link w:val="Heading1"/>
+    <w:uiPriority w:val="9"/>
+    <w:rsid w:val="00A276C1"/>
+    <w:rPr>
+      <w:rFonts w:asciiTheme="majorHAnsi" w:eastAsiaTheme="majorEastAsia" w:hAnsiTheme="majorHAnsi" w:cstheme="majorBidi"/>
+      <w:color w:val="2F5496" w:themeColor="accent1" w:themeShade="BF"/>
+      <w:sz w:val="32"/>
+      <w:szCs w:val="32"/>
+    </w:rPr>
+  </w:style>
+  <w:style w:type="character" w:customStyle="1" w:styleId="Heading2Char">
+    <w:name w:val="Heading 2 Char"/>
+    <w:basedOn w:val="DefaultParagraphFont"/>
+    <w:link w:val="Heading2"/>
+    <w:uiPriority w:val="9"/>
+    <w:rsid w:val="00A276C1"/>
+    <w:rPr>
+      <w:rFonts w:asciiTheme="majorHAnsi" w:eastAsiaTheme="majorEastAsia" w:hAnsiTheme="majorHAnsi" w:cstheme="majorBidi"/>
+      <w:color w:val="2F5496" w:themeColor="accent1" w:themeShade="BF"/>
+      <w:sz w:val="26"/>
+      <w:szCs w:val="26"/>
+    </w:rPr>
+  </w:style>
+  <w:style w:type="character" w:customStyle="1" w:styleId="Heading3Char">
+    <w:name w:val="Heading 3 Char"/>
+    <w:basedOn w:val="DefaultParagraphFont"/>
+    <w:link w:val="Heading3"/>
+    <w:uiPriority w:val="9"/>
+    <w:semiHidden/>
+    <w:rsid w:val="00A276C1"/>
+    <w:rPr>
+      <w:rFonts w:asciiTheme="majorHAnsi" w:eastAsiaTheme="majorEastAsia" w:hAnsiTheme="majorHAnsi" w:cstheme="majorBidi"/>
+      <w:color w:val="1F3763" w:themeColor="accent1" w:themeShade="7F"/>
+      <w:sz w:val="24"/>
+      <w:szCs w:val="24"/>
+    </w:rPr>
+  </w:style>
+  <w:style w:type="character" w:customStyle="1" w:styleId="Heading4Char">
+    <w:name w:val="Heading 4 Char"/>
+    <w:basedOn w:val="DefaultParagraphFont"/>
+    <w:link w:val="Heading4"/>
+    <w:uiPriority w:val="9"/>
+    <w:semiHidden/>
+    <w:rsid w:val="00A276C1"/>
+    <w:rPr>
+      <w:rFonts w:asciiTheme="majorHAnsi" w:eastAsiaTheme="majorEastAsia" w:hAnsiTheme="majorHAnsi" w:cstheme="majorBidi"/>
+      <w:i/>
+      <w:iCs/>
+      <w:color w:val="2F5496" w:themeColor="accent1" w:themeShade="BF"/>
+    </w:rPr>
+  </w:style>
+  <w:style w:type="character" w:customStyle="1" w:styleId="Heading5Char">
+    <w:name w:val="Heading 5 Char"/>
+    <w:basedOn w:val="DefaultParagraphFont"/>
+    <w:link w:val="Heading5"/>
+    <w:uiPriority w:val="9"/>
+    <w:semiHidden/>
+    <w:rsid w:val="00A276C1"/>
+    <w:rPr>
+      <w:rFonts w:asciiTheme="majorHAnsi" w:eastAsiaTheme="majorEastAsia" w:hAnsiTheme="majorHAnsi" w:cstheme="majorBidi"/>
+      <w:color w:val="2F5496" w:themeColor="accent1" w:themeShade="BF"/>
+    </w:rPr>
+  </w:style>
+  <w:style w:type="character" w:customStyle="1" w:styleId="Heading6Char">
+    <w:name w:val="Heading 6 Char"/>
+    <w:basedOn w:val="DefaultParagraphFont"/>
+    <w:link w:val="Heading6"/>
+    <w:uiPriority w:val="9"/>
+    <w:semiHidden/>
+    <w:rsid w:val="00A276C1"/>
+    <w:rPr>
+      <w:rFonts w:asciiTheme="majorHAnsi" w:eastAsiaTheme="majorEastAsia" w:hAnsiTheme="majorHAnsi" w:cstheme="majorBidi"/>
+      <w:color w:val="1F3763" w:themeColor="accent1" w:themeShade="7F"/>
+    </w:rPr>
+  </w:style>
+  <w:style w:type="character" w:customStyle="1" w:styleId="Heading7Char">
+    <w:name w:val="Heading 7 Char"/>
+    <w:basedOn w:val="DefaultParagraphFont"/>
+    <w:link w:val="Heading7"/>
+    <w:uiPriority w:val="9"/>
+    <w:semiHidden/>
+    <w:rsid w:val="00A276C1"/>
+    <w:rPr>
+      <w:rFonts w:asciiTheme="majorHAnsi" w:eastAsiaTheme="majorEastAsia" w:hAnsiTheme="majorHAnsi" w:cstheme="majorBidi"/>
+      <w:i/>
+      <w:iCs/>
+      <w:color w:val="1F3763" w:themeColor="accent1" w:themeShade="7F"/>
+    </w:rPr>
+  </w:style>
+  <w:style w:type="character" w:customStyle="1" w:styleId="Heading8Char">
+    <w:name w:val="Heading 8 Char"/>
+    <w:basedOn w:val="DefaultParagraphFont"/>
+    <w:link w:val="Heading8"/>
+    <w:uiPriority w:val="9"/>
+    <w:semiHidden/>
+    <w:rsid w:val="00A276C1"/>
+    <w:rPr>
+      <w:rFonts w:asciiTheme="majorHAnsi" w:eastAsiaTheme="majorEastAsia" w:hAnsiTheme="majorHAnsi" w:cstheme="majorBidi"/>
+      <w:color w:val="272727" w:themeColor="text1" w:themeTint="D8"/>
+      <w:sz w:val="21"/>
+      <w:szCs w:val="21"/>
+    </w:rPr>
+  </w:style>
+  <w:style w:type="character" w:customStyle="1" w:styleId="Heading9Char">
+    <w:name w:val="Heading 9 Char"/>
+    <w:basedOn w:val="DefaultParagraphFont"/>
+    <w:link w:val="Heading9"/>
+    <w:uiPriority w:val="9"/>
+    <w:semiHidden/>
+    <w:rsid w:val="00A276C1"/>
+    <w:rPr>
+      <w:rFonts w:asciiTheme="majorHAnsi" w:eastAsiaTheme="majorEastAsia" w:hAnsiTheme="majorHAnsi" w:cstheme="majorBidi"/>
+      <w:i/>
+      <w:iCs/>
+      <w:color w:val="272727" w:themeColor="text1" w:themeTint="D8"/>
+      <w:sz w:val="21"/>
+      <w:szCs w:val="21"/>
+    </w:rPr>
   </w:style>
 </w:styles>
 </file>

</xml_diff>